<commit_message>
Concluindo 04b - SP1 - Atividade 2 - Aplicação da metodologia ágil Scrum - levantamento de requisitos
</commit_message>
<xml_diff>
--- a/Back-End/04b - SP1 - Atividade 2/CodBack_SA1_Ativ_ModeloRequisitos.docx
+++ b/Back-End/04b - SP1 - Atividade 2/CodBack_SA1_Ativ_ModeloRequisitos.docx
@@ -1392,14 +1392,36 @@
         </w:rPr>
         <w:t xml:space="preserve">2) </w:t>
       </w:r>
+      <w:proofErr w:type="spellStart"/>
       <w:r>
         <w:rPr>
           <w:b/>
           <w:bCs/>
           <w:sz w:val="32"/>
         </w:rPr>
-        <w:t>Exemplo de organização</w:t>
-      </w:r>
+        <w:t>Spint</w:t>
+      </w:r>
+      <w:bookmarkStart w:id="0" w:name="_GoBack"/>
+      <w:bookmarkEnd w:id="0"/>
+      <w:proofErr w:type="spellEnd"/>
+      <w:r>
+        <w:rPr>
+          <w:b/>
+          <w:bCs/>
+          <w:sz w:val="32"/>
+        </w:rPr>
+        <w:t xml:space="preserve"> do </w:t>
+      </w:r>
+      <w:proofErr w:type="spellStart"/>
+      <w:r>
+        <w:rPr>
+          <w:b/>
+          <w:bCs/>
+          <w:sz w:val="32"/>
+        </w:rPr>
+        <w:t>Backlog</w:t>
+      </w:r>
+      <w:proofErr w:type="spellEnd"/>
     </w:p>
     <w:p>
       <w:pPr>
@@ -1939,399 +1961,6 @@
     </w:p>
     <w:p>
       <w:pPr>
-        <w:pStyle w:val="PargrafodaLista"/>
-        <w:numPr>
-          <w:ilvl w:val="0"/>
-          <w:numId w:val="5"/>
-        </w:numPr>
-        <w:rPr>
-          <w:sz w:val="32"/>
-        </w:rPr>
-      </w:pPr>
-      <w:r>
-        <w:rPr>
-          <w:sz w:val="32"/>
-        </w:rPr>
-        <w:t xml:space="preserve">Organização no </w:t>
-      </w:r>
-      <w:proofErr w:type="spellStart"/>
-      <w:r>
-        <w:rPr>
-          <w:sz w:val="32"/>
-        </w:rPr>
-        <w:t>Trello</w:t>
-      </w:r>
-      <w:proofErr w:type="spellEnd"/>
-    </w:p>
-    <w:p>
-      <w:pPr>
-        <w:pStyle w:val="PargrafodaLista"/>
-        <w:ind w:left="720" w:firstLine="0"/>
-        <w:rPr>
-          <w:sz w:val="32"/>
-        </w:rPr>
-      </w:pPr>
-      <w:r>
-        <w:rPr>
-          <w:noProof/>
-          <w:lang w:bidi="ar-SA"/>
-        </w:rPr>
-        <w:drawing>
-          <wp:inline distT="0" distB="0" distL="0" distR="0" wp14:anchorId="182908EE" wp14:editId="21046A7D">
-            <wp:extent cx="8993875" cy="3304710"/>
-            <wp:effectExtent l="0" t="0" r="0" b="0"/>
-            <wp:docPr id="15" name="Imagem 15" descr="Interface gráfica do usuário, Aplicativo&#10;&#10;Descrição gerada automaticamente"/>
-            <wp:cNvGraphicFramePr>
-              <a:graphicFrameLocks xmlns:a="http://schemas.openxmlformats.org/drawingml/2006/main" noChangeAspect="1"/>
-            </wp:cNvGraphicFramePr>
-            <a:graphic xmlns:a="http://schemas.openxmlformats.org/drawingml/2006/main">
-              <a:graphicData uri="http://schemas.openxmlformats.org/drawingml/2006/picture">
-                <pic:pic xmlns:pic="http://schemas.openxmlformats.org/drawingml/2006/picture">
-                  <pic:nvPicPr>
-                    <pic:cNvPr id="15" name="Imagem 15" descr="Interface gráfica do usuário, Aplicativo&#10;&#10;Descrição gerada automaticamente"/>
-                    <pic:cNvPicPr/>
-                  </pic:nvPicPr>
-                  <pic:blipFill>
-                    <a:blip r:embed="rId7"/>
-                    <a:stretch>
-                      <a:fillRect/>
-                    </a:stretch>
-                  </pic:blipFill>
-                  <pic:spPr>
-                    <a:xfrm>
-                      <a:off x="0" y="0"/>
-                      <a:ext cx="9006651" cy="3309404"/>
-                    </a:xfrm>
-                    <a:prstGeom prst="rect">
-                      <a:avLst/>
-                    </a:prstGeom>
-                  </pic:spPr>
-                </pic:pic>
-              </a:graphicData>
-            </a:graphic>
-          </wp:inline>
-        </w:drawing>
-      </w:r>
-    </w:p>
-    <w:p>
-      <w:pPr>
-        <w:ind w:left="720"/>
-        <w:rPr>
-          <w:sz w:val="24"/>
-          <w:szCs w:val="24"/>
-        </w:rPr>
-      </w:pPr>
-      <w:r>
-        <w:rPr>
-          <w:sz w:val="24"/>
-          <w:szCs w:val="24"/>
-        </w:rPr>
-        <w:t>Observações sobre as legendas dos cartões</w:t>
-      </w:r>
-      <w:r>
-        <w:rPr>
-          <w:sz w:val="24"/>
-          <w:szCs w:val="24"/>
-        </w:rPr>
-        <w:t>:</w:t>
-      </w:r>
-    </w:p>
-    <w:p>
-      <w:pPr>
-        <w:pStyle w:val="PargrafodaLista"/>
-        <w:numPr>
-          <w:ilvl w:val="0"/>
-          <w:numId w:val="8"/>
-        </w:numPr>
-        <w:rPr>
-          <w:sz w:val="24"/>
-          <w:szCs w:val="24"/>
-        </w:rPr>
-      </w:pPr>
-      <w:r>
-        <w:rPr>
-          <w:sz w:val="24"/>
-          <w:szCs w:val="24"/>
-        </w:rPr>
-        <w:t>b</w:t>
-      </w:r>
-      <w:r>
-        <w:rPr>
-          <w:sz w:val="24"/>
-          <w:szCs w:val="24"/>
-        </w:rPr>
-        <w:t xml:space="preserve">acklog do </w:t>
-      </w:r>
-      <w:r>
-        <w:rPr>
-          <w:sz w:val="24"/>
-          <w:szCs w:val="24"/>
-        </w:rPr>
-        <w:t>p</w:t>
-      </w:r>
-      <w:r>
-        <w:rPr>
-          <w:sz w:val="24"/>
-          <w:szCs w:val="24"/>
-        </w:rPr>
-        <w:t xml:space="preserve">roduto – </w:t>
-      </w:r>
-      <w:r>
-        <w:rPr>
-          <w:sz w:val="24"/>
-          <w:szCs w:val="24"/>
-        </w:rPr>
-        <w:t>l</w:t>
-      </w:r>
-      <w:r>
-        <w:rPr>
-          <w:sz w:val="24"/>
-          <w:szCs w:val="24"/>
-        </w:rPr>
-        <w:t>ista de funcionalidades, no exemplo foram listados os requisitos definidos</w:t>
-      </w:r>
-      <w:r>
-        <w:rPr>
-          <w:sz w:val="24"/>
-          <w:szCs w:val="24"/>
-        </w:rPr>
-        <w:t>;</w:t>
-      </w:r>
-    </w:p>
-    <w:p>
-      <w:pPr>
-        <w:pStyle w:val="PargrafodaLista"/>
-        <w:numPr>
-          <w:ilvl w:val="0"/>
-          <w:numId w:val="8"/>
-        </w:numPr>
-        <w:rPr>
-          <w:sz w:val="24"/>
-          <w:szCs w:val="24"/>
-        </w:rPr>
-      </w:pPr>
-      <w:r>
-        <w:rPr>
-          <w:sz w:val="24"/>
-          <w:szCs w:val="24"/>
-        </w:rPr>
-        <w:t>s</w:t>
-      </w:r>
-      <w:r>
-        <w:rPr>
-          <w:sz w:val="24"/>
-          <w:szCs w:val="24"/>
-        </w:rPr>
-        <w:t xml:space="preserve">print de </w:t>
-      </w:r>
-      <w:r>
-        <w:rPr>
-          <w:sz w:val="24"/>
-          <w:szCs w:val="24"/>
-        </w:rPr>
-        <w:t>b</w:t>
-      </w:r>
-      <w:r>
-        <w:rPr>
-          <w:sz w:val="24"/>
-          <w:szCs w:val="24"/>
-        </w:rPr>
-        <w:t xml:space="preserve">acklog – </w:t>
-      </w:r>
-      <w:r>
-        <w:rPr>
-          <w:sz w:val="24"/>
-          <w:szCs w:val="24"/>
-        </w:rPr>
-        <w:t>l</w:t>
-      </w:r>
-      <w:r>
-        <w:rPr>
-          <w:sz w:val="24"/>
-          <w:szCs w:val="24"/>
-        </w:rPr>
-        <w:t xml:space="preserve">istas de atividades que serão feitas durante a </w:t>
-      </w:r>
-      <w:r>
-        <w:rPr>
-          <w:sz w:val="24"/>
-          <w:szCs w:val="24"/>
-        </w:rPr>
-        <w:t>s</w:t>
-      </w:r>
-      <w:r>
-        <w:rPr>
-          <w:sz w:val="24"/>
-          <w:szCs w:val="24"/>
-        </w:rPr>
-        <w:t>print em andamento</w:t>
-      </w:r>
-      <w:r>
-        <w:rPr>
-          <w:sz w:val="24"/>
-          <w:szCs w:val="24"/>
-        </w:rPr>
-        <w:t>;</w:t>
-      </w:r>
-      <w:r>
-        <w:rPr>
-          <w:sz w:val="24"/>
-          <w:szCs w:val="24"/>
-        </w:rPr>
-        <w:t xml:space="preserve"> </w:t>
-      </w:r>
-    </w:p>
-    <w:p>
-      <w:pPr>
-        <w:pStyle w:val="PargrafodaLista"/>
-        <w:numPr>
-          <w:ilvl w:val="0"/>
-          <w:numId w:val="8"/>
-        </w:numPr>
-        <w:rPr>
-          <w:sz w:val="24"/>
-          <w:szCs w:val="24"/>
-        </w:rPr>
-      </w:pPr>
-      <w:r>
-        <w:rPr>
-          <w:sz w:val="24"/>
-          <w:szCs w:val="24"/>
-        </w:rPr>
-        <w:t>s</w:t>
-      </w:r>
-      <w:r>
-        <w:rPr>
-          <w:sz w:val="24"/>
-          <w:szCs w:val="24"/>
-        </w:rPr>
-        <w:t xml:space="preserve">print </w:t>
-      </w:r>
-      <w:r>
-        <w:rPr>
-          <w:sz w:val="24"/>
-          <w:szCs w:val="24"/>
-        </w:rPr>
-        <w:t>r</w:t>
-      </w:r>
-      <w:r>
-        <w:rPr>
-          <w:sz w:val="24"/>
-          <w:szCs w:val="24"/>
-        </w:rPr>
-        <w:t xml:space="preserve">eview – </w:t>
-      </w:r>
-      <w:r>
-        <w:rPr>
-          <w:sz w:val="24"/>
-          <w:szCs w:val="24"/>
-        </w:rPr>
-        <w:t>l</w:t>
-      </w:r>
-      <w:r>
-        <w:rPr>
-          <w:sz w:val="24"/>
-          <w:szCs w:val="24"/>
-        </w:rPr>
-        <w:t xml:space="preserve">istas de entregas que serão revisadas pelo </w:t>
-      </w:r>
-      <w:proofErr w:type="spellStart"/>
-      <w:r>
-        <w:rPr>
-          <w:sz w:val="24"/>
-          <w:szCs w:val="24"/>
-        </w:rPr>
-        <w:t>Product</w:t>
-      </w:r>
-      <w:proofErr w:type="spellEnd"/>
-      <w:r>
-        <w:rPr>
-          <w:sz w:val="24"/>
-          <w:szCs w:val="24"/>
-        </w:rPr>
-        <w:t xml:space="preserve"> </w:t>
-      </w:r>
-      <w:proofErr w:type="spellStart"/>
-      <w:r>
-        <w:rPr>
-          <w:sz w:val="24"/>
-          <w:szCs w:val="24"/>
-        </w:rPr>
-        <w:t>Owner</w:t>
-      </w:r>
-      <w:proofErr w:type="spellEnd"/>
-      <w:r>
-        <w:rPr>
-          <w:sz w:val="24"/>
-          <w:szCs w:val="24"/>
-        </w:rPr>
-        <w:t xml:space="preserve"> </w:t>
-      </w:r>
-      <w:r>
-        <w:rPr>
-          <w:sz w:val="24"/>
-          <w:szCs w:val="24"/>
-        </w:rPr>
-        <w:t>(PO), verificando se foram feitas de forma corretas ou se precisará refazer</w:t>
-      </w:r>
-      <w:r>
-        <w:rPr>
-          <w:sz w:val="24"/>
-          <w:szCs w:val="24"/>
-        </w:rPr>
-        <w:t>;</w:t>
-      </w:r>
-    </w:p>
-    <w:p>
-      <w:pPr>
-        <w:pStyle w:val="PargrafodaLista"/>
-        <w:numPr>
-          <w:ilvl w:val="0"/>
-          <w:numId w:val="8"/>
-        </w:numPr>
-        <w:rPr>
-          <w:sz w:val="24"/>
-          <w:szCs w:val="24"/>
-        </w:rPr>
-      </w:pPr>
-      <w:r>
-        <w:rPr>
-          <w:sz w:val="24"/>
-          <w:szCs w:val="24"/>
-        </w:rPr>
-        <w:t>r</w:t>
-      </w:r>
-      <w:r>
-        <w:rPr>
-          <w:sz w:val="24"/>
-          <w:szCs w:val="24"/>
-        </w:rPr>
-        <w:t xml:space="preserve">elease – </w:t>
-      </w:r>
-      <w:r>
-        <w:rPr>
-          <w:sz w:val="24"/>
-          <w:szCs w:val="24"/>
-        </w:rPr>
-        <w:t>e</w:t>
-      </w:r>
-      <w:r>
-        <w:rPr>
-          <w:sz w:val="24"/>
-          <w:szCs w:val="24"/>
-        </w:rPr>
-        <w:t>ntrega ou conclusão das atividades</w:t>
-      </w:r>
-      <w:r>
-        <w:rPr>
-          <w:sz w:val="24"/>
-          <w:szCs w:val="24"/>
-        </w:rPr>
-        <w:t>.</w:t>
-      </w:r>
-    </w:p>
-    <w:p>
-      <w:pPr>
         <w:rPr>
           <w:sz w:val="32"/>
         </w:rPr>
@@ -2367,44 +1996,15 @@
           <w:bCs/>
           <w:sz w:val="32"/>
         </w:rPr>
-        <w:t>3) Preenchimento da planilha</w:t>
-      </w:r>
-    </w:p>
-    <w:p>
-      <w:pPr>
-        <w:rPr>
-          <w:sz w:val="32"/>
-        </w:rPr>
-      </w:pPr>
-    </w:p>
-    <w:p>
-      <w:pPr>
+        <w:t xml:space="preserve">3) </w:t>
+      </w:r>
+      <w:r>
         <w:rPr>
           <w:b/>
           <w:bCs/>
           <w:sz w:val="32"/>
         </w:rPr>
-      </w:pPr>
-      <w:r>
-        <w:rPr>
-          <w:sz w:val="32"/>
-        </w:rPr>
-        <w:t xml:space="preserve">Elabore ao menos 10 requisitos necessários para o desenvolvimento da plataforma online para gestão de clínicas veterinárias da empresa </w:t>
-      </w:r>
-      <w:proofErr w:type="spellStart"/>
-      <w:r>
-        <w:rPr>
-          <w:sz w:val="32"/>
-        </w:rPr>
-        <w:t>Balti</w:t>
-      </w:r>
-      <w:proofErr w:type="spellEnd"/>
-      <w:r>
-        <w:rPr>
-          <w:bCs/>
-          <w:sz w:val="32"/>
-        </w:rPr>
-        <w:t>.</w:t>
+        <w:t>Requisitos de desenvolvimento da plataforma de gestão de clínica veterinária</w:t>
       </w:r>
     </w:p>
     <w:p/>
@@ -2440,10 +2040,10 @@
                 <w:sz w:val="36"/>
               </w:rPr>
             </w:pPr>
-            <w:bookmarkStart w:id="0" w:name="Capítulo_1_"/>
-            <w:bookmarkStart w:id="1" w:name="_bookmark0"/>
-            <w:bookmarkEnd w:id="0"/>
+            <w:bookmarkStart w:id="1" w:name="Capítulo_1_"/>
+            <w:bookmarkStart w:id="2" w:name="_bookmark0"/>
             <w:bookmarkEnd w:id="1"/>
+            <w:bookmarkEnd w:id="2"/>
             <w:r>
               <w:rPr>
                 <w:rFonts w:ascii="Myriad Pro Light" w:hAnsi="Myriad Pro Light"/>
@@ -2936,14 +2536,7 @@
                 <w:color w:val="231F20"/>
                 <w:sz w:val="28"/>
               </w:rPr>
-              <w:t>R001</w:t>
-            </w:r>
-            <w:r>
-              <w:rPr>
-                <w:color w:val="231F20"/>
-                <w:sz w:val="28"/>
-              </w:rPr>
-              <w:t>0</w:t>
+              <w:t>R0010</w:t>
             </w:r>
           </w:p>
         </w:tc>
@@ -3088,123 +2681,9 @@
         </w:rPr>
       </w:pPr>
     </w:p>
-    <w:p>
-      <w:pPr>
-        <w:jc w:val="both"/>
-        <w:rPr>
-          <w:sz w:val="20"/>
-          <w:lang w:val="en-GB"/>
-        </w:rPr>
-      </w:pPr>
-    </w:p>
-    <w:p>
-      <w:pPr>
-        <w:jc w:val="both"/>
-        <w:rPr>
-          <w:sz w:val="20"/>
-          <w:lang w:val="en-GB"/>
-        </w:rPr>
-      </w:pPr>
-    </w:p>
-    <w:p>
-      <w:pPr>
-        <w:pStyle w:val="PargrafodaLista"/>
-        <w:numPr>
-          <w:ilvl w:val="0"/>
-          <w:numId w:val="9"/>
-        </w:numPr>
-        <w:rPr>
-          <w:sz w:val="32"/>
-        </w:rPr>
-      </w:pPr>
-      <w:r>
-        <w:rPr>
-          <w:sz w:val="32"/>
-        </w:rPr>
-        <w:t xml:space="preserve">Organização no </w:t>
-      </w:r>
-      <w:proofErr w:type="spellStart"/>
-      <w:r>
-        <w:rPr>
-          <w:sz w:val="32"/>
-        </w:rPr>
-        <w:t>Trello</w:t>
-      </w:r>
-      <w:proofErr w:type="spellEnd"/>
-    </w:p>
-    <w:p>
-      <w:pPr>
-        <w:jc w:val="both"/>
-        <w:rPr>
-          <w:sz w:val="20"/>
-          <w:lang w:val="en-GB"/>
-        </w:rPr>
-      </w:pPr>
-    </w:p>
-    <w:p>
-      <w:pPr>
-        <w:jc w:val="both"/>
-        <w:rPr>
-          <w:sz w:val="20"/>
-          <w:lang w:val="en-GB"/>
-        </w:rPr>
-      </w:pPr>
-      <w:bookmarkStart w:id="2" w:name="_GoBack"/>
-      <w:bookmarkEnd w:id="2"/>
-    </w:p>
-    <w:p>
-      <w:pPr>
-        <w:jc w:val="both"/>
-        <w:rPr>
-          <w:sz w:val="20"/>
-          <w:lang w:val="en-GB"/>
-        </w:rPr>
-      </w:pPr>
-      <w:r>
-        <w:rPr>
-          <w:noProof/>
-          <w:lang w:bidi="ar-SA"/>
-        </w:rPr>
-        <w:drawing>
-          <wp:inline distT="0" distB="0" distL="0" distR="0" wp14:anchorId="38F7BF08" wp14:editId="5C58F065">
-            <wp:extent cx="7905750" cy="4907753"/>
-            <wp:effectExtent l="0" t="0" r="0" b="7620"/>
-            <wp:docPr id="16" name="Imagem 16"/>
-            <wp:cNvGraphicFramePr>
-              <a:graphicFrameLocks xmlns:a="http://schemas.openxmlformats.org/drawingml/2006/main" noChangeAspect="1"/>
-            </wp:cNvGraphicFramePr>
-            <a:graphic xmlns:a="http://schemas.openxmlformats.org/drawingml/2006/main">
-              <a:graphicData uri="http://schemas.openxmlformats.org/drawingml/2006/picture">
-                <pic:pic xmlns:pic="http://schemas.openxmlformats.org/drawingml/2006/picture">
-                  <pic:nvPicPr>
-                    <pic:cNvPr id="1" name=""/>
-                    <pic:cNvPicPr/>
-                  </pic:nvPicPr>
-                  <pic:blipFill>
-                    <a:blip r:embed="rId8"/>
-                    <a:stretch>
-                      <a:fillRect/>
-                    </a:stretch>
-                  </pic:blipFill>
-                  <pic:spPr>
-                    <a:xfrm>
-                      <a:off x="0" y="0"/>
-                      <a:ext cx="7912704" cy="4912070"/>
-                    </a:xfrm>
-                    <a:prstGeom prst="rect">
-                      <a:avLst/>
-                    </a:prstGeom>
-                  </pic:spPr>
-                </pic:pic>
-              </a:graphicData>
-            </a:graphic>
-          </wp:inline>
-        </w:drawing>
-      </w:r>
-    </w:p>
     <w:sectPr>
-      <w:headerReference w:type="default" r:id="rId9"/>
-      <w:footerReference w:type="default" r:id="rId10"/>
+      <w:headerReference w:type="default" r:id="rId7"/>
+      <w:footerReference w:type="default" r:id="rId8"/>
       <w:pgSz w:w="16840" w:h="11910" w:orient="landscape"/>
       <w:pgMar w:top="1120" w:right="1020" w:bottom="1120" w:left="1000" w:header="689" w:footer="806" w:gutter="0"/>
       <w:cols w:space="720"/>
@@ -3753,7 +3232,7 @@
                               <w:color w:val="FFFFFF"/>
                               <w:sz w:val="32"/>
                             </w:rPr>
-                            <w:t>6</w:t>
+                            <w:t>5</w:t>
                           </w:r>
                           <w:r>
                             <w:fldChar w:fldCharType="end"/>
@@ -3778,7 +3257,11 @@
         </mc:Choice>
         <mc:Fallback>
           <w:pict>
-            <v:shape w14:anchorId="21FF472F" id="Text Box 3" o:spid="_x0000_s1028" type="#_x0000_t202" style="position:absolute;margin-left:790pt;margin-top:546.8pt;width:22.45pt;height:21.25pt;z-index:-252141568;visibility:visible;mso-wrap-style:square;mso-width-percent:0;mso-height-percent:0;mso-wrap-distance-left:9pt;mso-wrap-distance-top:0;mso-wrap-distance-right:9pt;mso-wrap-distance-bottom:0;mso-position-horizontal:absolute;mso-position-horizontal-relative:page;mso-position-vertical:absolute;mso-position-vertical-relative:page;mso-width-percent:0;mso-height-percent:0;mso-width-relative:page;mso-height-relative:page;v-text-anchor:top" o:gfxdata="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" filled="f" stroked="f">
+            <v:shapetype w14:anchorId="21FF472F" id="_x0000_t202" coordsize="21600,21600" o:spt="202" path="m,l,21600r21600,l21600,xe">
+              <v:stroke joinstyle="miter"/>
+              <v:path gradientshapeok="t" o:connecttype="rect"/>
+            </v:shapetype>
+            <v:shape id="Text Box 3" o:spid="_x0000_s1028" type="#_x0000_t202" style="position:absolute;margin-left:790pt;margin-top:546.8pt;width:22.45pt;height:21.25pt;z-index:-252141568;visibility:visible;mso-wrap-style:square;mso-width-percent:0;mso-height-percent:0;mso-wrap-distance-left:9pt;mso-wrap-distance-top:0;mso-wrap-distance-right:9pt;mso-wrap-distance-bottom:0;mso-position-horizontal:absolute;mso-position-horizontal-relative:page;mso-position-vertical:absolute;mso-position-vertical-relative:page;mso-width-percent:0;mso-height-percent:0;mso-width-relative:page;mso-height-relative:page;v-text-anchor:top" o:gfxdata="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" filled="f" stroked="f">
               <v:textbox inset="0,0,0,0">
                 <w:txbxContent>
                   <w:p>
@@ -3808,7 +3291,7 @@
                         <w:color w:val="FFFFFF"/>
                         <w:sz w:val="32"/>
                       </w:rPr>
-                      <w:t>6</w:t>
+                      <w:t>5</w:t>
                     </w:r>
                     <w:r>
                       <w:fldChar w:fldCharType="end"/>

</xml_diff>